<commit_message>
Updated spring jdbc documentation
</commit_message>
<xml_diff>
--- a/Documetation/Spring_JDBC_Prep.docx
+++ b/Documetation/Spring_JDBC_Prep.docx
@@ -8,242 +8,1732 @@
         <w:ind w:left="2880"/>
       </w:pPr>
       <w:r>
-        <w:t>JDBC_JPA_Hibernat PREP</w:t>
+        <w:t>Spring_JDBC</w:t>
+      </w:r>
+      <w:r>
+        <w:t xml:space="preserve"> PREP</w:t>
       </w:r>
     </w:p>
     <w:p/>
     <w:p>
       <w:r>
-        <w:t>Q - What is JPA ?</w:t>
-      </w:r>
-    </w:p>
-    <w:p>
-      <w:r>
-        <w:t xml:space="preserve">Ans - </w:t>
-      </w:r>
-      <w:r>
-        <w:t>Java Persistence API</w:t>
-      </w:r>
-      <w:r>
-        <w:t>. Aim to simplyfy DB operations for Java developers using ORM (Object Relational mapping).</w:t>
-      </w:r>
-      <w:r>
+        <w:t>Below is the important configuration file from Spring JDBC project perspective.</w:t>
+      </w:r>
+    </w:p>
+    <w:p>
+      <w:r>
+        <w:t>Config file name :- jdbc-config.xml</w:t>
+      </w:r>
+    </w:p>
+    <w:p>
+      <w:r>
+        <w:t>Two very important bean definition in jdbc-config.xml files are "dataSource" and "jdbcTemplate". Below is the formal definition on two beans ,</w:t>
+      </w:r>
+    </w:p>
+    <w:p>
+      <w:pPr>
+        <w:autoSpaceDE w:val="0"/>
+        <w:autoSpaceDN w:val="0"/>
+        <w:adjustRightInd w:val="0"/>
+        <w:spacing w:after="0" w:line="240" w:lineRule="auto"/>
+        <w:rPr>
+          <w:rFonts w:ascii="Consolas" w:hAnsi="Consolas" w:cs="Consolas"/>
+          <w:sz w:val="20"/>
+          <w:szCs w:val="20"/>
+        </w:rPr>
+      </w:pPr>
+      <w:r>
+        <w:rPr>
+          <w:rFonts w:ascii="Consolas" w:hAnsi="Consolas" w:cs="Consolas"/>
+          <w:color w:val="008080"/>
+          <w:sz w:val="20"/>
+          <w:szCs w:val="20"/>
+        </w:rPr>
+        <w:t>&lt;</w:t>
+      </w:r>
+      <w:r>
+        <w:rPr>
+          <w:rFonts w:ascii="Consolas" w:hAnsi="Consolas" w:cs="Consolas"/>
+          <w:color w:val="3F7F7F"/>
+          <w:sz w:val="20"/>
+          <w:szCs w:val="20"/>
+          <w:shd w:val="clear" w:color="auto" w:fill="D4D4D4"/>
+        </w:rPr>
+        <w:t>bean</w:t>
+      </w:r>
+      <w:r>
+        <w:rPr>
+          <w:rFonts w:ascii="Consolas" w:hAnsi="Consolas" w:cs="Consolas"/>
+          <w:sz w:val="20"/>
+          <w:szCs w:val="20"/>
+        </w:rPr>
         <w:t xml:space="preserve"> </w:t>
       </w:r>
-    </w:p>
-    <w:p>
-      <w:r>
+      <w:r>
+        <w:rPr>
+          <w:rFonts w:ascii="Consolas" w:hAnsi="Consolas" w:cs="Consolas"/>
+          <w:color w:val="7F007F"/>
+          <w:sz w:val="20"/>
+          <w:szCs w:val="20"/>
+        </w:rPr>
+        <w:t>id</w:t>
+      </w:r>
+      <w:r>
+        <w:rPr>
+          <w:rFonts w:ascii="Consolas" w:hAnsi="Consolas" w:cs="Consolas"/>
+          <w:color w:val="000000"/>
+          <w:sz w:val="20"/>
+          <w:szCs w:val="20"/>
+        </w:rPr>
+        <w:t>=</w:t>
+      </w:r>
+      <w:r>
+        <w:rPr>
+          <w:rFonts w:ascii="Consolas" w:hAnsi="Consolas" w:cs="Consolas"/>
+          <w:i/>
+          <w:iCs/>
+          <w:color w:val="2A00FF"/>
+          <w:sz w:val="20"/>
+          <w:szCs w:val="20"/>
+        </w:rPr>
+        <w:t>"dataSource"</w:t>
+      </w:r>
+      <w:r>
+        <w:rPr>
+          <w:rFonts w:ascii="Consolas" w:hAnsi="Consolas" w:cs="Consolas"/>
+          <w:sz w:val="20"/>
+          <w:szCs w:val="20"/>
+        </w:rPr>
+        <w:t xml:space="preserve"> </w:t>
+      </w:r>
+      <w:r>
+        <w:rPr>
+          <w:rFonts w:ascii="Consolas" w:hAnsi="Consolas" w:cs="Consolas"/>
+          <w:color w:val="7F007F"/>
+          <w:sz w:val="20"/>
+          <w:szCs w:val="20"/>
+        </w:rPr>
+        <w:t>class</w:t>
+      </w:r>
+      <w:r>
+        <w:rPr>
+          <w:rFonts w:ascii="Consolas" w:hAnsi="Consolas" w:cs="Consolas"/>
+          <w:color w:val="000000"/>
+          <w:sz w:val="20"/>
+          <w:szCs w:val="20"/>
+        </w:rPr>
+        <w:t>=</w:t>
+      </w:r>
+      <w:r>
+        <w:rPr>
+          <w:rFonts w:ascii="Consolas" w:hAnsi="Consolas" w:cs="Consolas"/>
+          <w:i/>
+          <w:iCs/>
+          <w:color w:val="2A00FF"/>
+          <w:sz w:val="20"/>
+          <w:szCs w:val="20"/>
+        </w:rPr>
+        <w:t>"org.springframework.jdbc.datasource.DriverManagerDataSource"</w:t>
+      </w:r>
+      <w:r>
+        <w:rPr>
+          <w:rFonts w:ascii="Consolas" w:hAnsi="Consolas" w:cs="Consolas"/>
+          <w:color w:val="008080"/>
+          <w:sz w:val="20"/>
+          <w:szCs w:val="20"/>
+        </w:rPr>
+        <w:t>&gt;</w:t>
+      </w:r>
+    </w:p>
+    <w:p>
+      <w:pPr>
+        <w:autoSpaceDE w:val="0"/>
+        <w:autoSpaceDN w:val="0"/>
+        <w:adjustRightInd w:val="0"/>
+        <w:spacing w:after="0" w:line="240" w:lineRule="auto"/>
+        <w:rPr>
+          <w:rFonts w:ascii="Consolas" w:hAnsi="Consolas" w:cs="Consolas"/>
+          <w:sz w:val="20"/>
+          <w:szCs w:val="20"/>
+        </w:rPr>
+      </w:pPr>
+      <w:r>
+        <w:rPr>
+          <w:rFonts w:ascii="Consolas" w:hAnsi="Consolas" w:cs="Consolas"/>
+          <w:color w:val="000000"/>
+          <w:sz w:val="20"/>
+          <w:szCs w:val="20"/>
+        </w:rPr>
         <w:tab/>
-        <w:t xml:space="preserve">a. Its POJO based    </w:t>
-      </w:r>
-      <w:r>
+      </w:r>
+      <w:r>
+        <w:rPr>
+          <w:rFonts w:ascii="Consolas" w:hAnsi="Consolas" w:cs="Consolas"/>
+          <w:color w:val="000000"/>
+          <w:sz w:val="20"/>
+          <w:szCs w:val="20"/>
+        </w:rPr>
         <w:tab/>
       </w:r>
       <w:r>
+        <w:rPr>
+          <w:rFonts w:ascii="Consolas" w:hAnsi="Consolas" w:cs="Consolas"/>
+          <w:color w:val="008080"/>
+          <w:sz w:val="20"/>
+          <w:szCs w:val="20"/>
+        </w:rPr>
+        <w:t>&lt;</w:t>
+      </w:r>
+      <w:r>
+        <w:rPr>
+          <w:rFonts w:ascii="Consolas" w:hAnsi="Consolas" w:cs="Consolas"/>
+          <w:color w:val="3F7F7F"/>
+          <w:sz w:val="20"/>
+          <w:szCs w:val="20"/>
+        </w:rPr>
+        <w:t>property</w:t>
+      </w:r>
+      <w:r>
+        <w:rPr>
+          <w:rFonts w:ascii="Consolas" w:hAnsi="Consolas" w:cs="Consolas"/>
+          <w:sz w:val="20"/>
+          <w:szCs w:val="20"/>
+        </w:rPr>
+        <w:t xml:space="preserve"> </w:t>
+      </w:r>
+      <w:r>
+        <w:rPr>
+          <w:rFonts w:ascii="Consolas" w:hAnsi="Consolas" w:cs="Consolas"/>
+          <w:color w:val="7F007F"/>
+          <w:sz w:val="20"/>
+          <w:szCs w:val="20"/>
+        </w:rPr>
+        <w:t>name</w:t>
+      </w:r>
+      <w:r>
+        <w:rPr>
+          <w:rFonts w:ascii="Consolas" w:hAnsi="Consolas" w:cs="Consolas"/>
+          <w:color w:val="000000"/>
+          <w:sz w:val="20"/>
+          <w:szCs w:val="20"/>
+        </w:rPr>
+        <w:t>=</w:t>
+      </w:r>
+      <w:r>
+        <w:rPr>
+          <w:rFonts w:ascii="Consolas" w:hAnsi="Consolas" w:cs="Consolas"/>
+          <w:i/>
+          <w:iCs/>
+          <w:color w:val="2A00FF"/>
+          <w:sz w:val="20"/>
+          <w:szCs w:val="20"/>
+        </w:rPr>
+        <w:t>"driverClassName"</w:t>
+      </w:r>
+      <w:r>
+        <w:rPr>
+          <w:rFonts w:ascii="Consolas" w:hAnsi="Consolas" w:cs="Consolas"/>
+          <w:sz w:val="20"/>
+          <w:szCs w:val="20"/>
+        </w:rPr>
+        <w:t xml:space="preserve"> </w:t>
+      </w:r>
+      <w:r>
+        <w:rPr>
+          <w:rFonts w:ascii="Consolas" w:hAnsi="Consolas" w:cs="Consolas"/>
+          <w:color w:val="7F007F"/>
+          <w:sz w:val="20"/>
+          <w:szCs w:val="20"/>
+        </w:rPr>
+        <w:t>value</w:t>
+      </w:r>
+      <w:r>
+        <w:rPr>
+          <w:rFonts w:ascii="Consolas" w:hAnsi="Consolas" w:cs="Consolas"/>
+          <w:color w:val="000000"/>
+          <w:sz w:val="20"/>
+          <w:szCs w:val="20"/>
+        </w:rPr>
+        <w:t>=</w:t>
+      </w:r>
+      <w:r>
+        <w:rPr>
+          <w:rFonts w:ascii="Consolas" w:hAnsi="Consolas" w:cs="Consolas"/>
+          <w:i/>
+          <w:iCs/>
+          <w:color w:val="2A00FF"/>
+          <w:sz w:val="20"/>
+          <w:szCs w:val="20"/>
+        </w:rPr>
+        <w:t>"com.mysql.jdbc.Driver"</w:t>
+      </w:r>
+      <w:r>
+        <w:rPr>
+          <w:rFonts w:ascii="Consolas" w:hAnsi="Consolas" w:cs="Consolas"/>
+          <w:color w:val="008080"/>
+          <w:sz w:val="20"/>
+          <w:szCs w:val="20"/>
+        </w:rPr>
+        <w:t>/&gt;</w:t>
+      </w:r>
+    </w:p>
+    <w:p>
+      <w:pPr>
+        <w:autoSpaceDE w:val="0"/>
+        <w:autoSpaceDN w:val="0"/>
+        <w:adjustRightInd w:val="0"/>
+        <w:spacing w:after="0" w:line="240" w:lineRule="auto"/>
+        <w:rPr>
+          <w:rFonts w:ascii="Consolas" w:hAnsi="Consolas" w:cs="Consolas"/>
+          <w:sz w:val="20"/>
+          <w:szCs w:val="20"/>
+        </w:rPr>
+      </w:pPr>
+      <w:r>
+        <w:rPr>
+          <w:rFonts w:ascii="Consolas" w:hAnsi="Consolas" w:cs="Consolas"/>
+          <w:color w:val="000000"/>
+          <w:sz w:val="20"/>
+          <w:szCs w:val="20"/>
+        </w:rPr>
         <w:tab/>
       </w:r>
       <w:r>
+        <w:rPr>
+          <w:rFonts w:ascii="Consolas" w:hAnsi="Consolas" w:cs="Consolas"/>
+          <w:color w:val="000000"/>
+          <w:sz w:val="20"/>
+          <w:szCs w:val="20"/>
+        </w:rPr>
         <w:tab/>
       </w:r>
       <w:r>
+        <w:rPr>
+          <w:rFonts w:ascii="Consolas" w:hAnsi="Consolas" w:cs="Consolas"/>
+          <w:color w:val="008080"/>
+          <w:sz w:val="20"/>
+          <w:szCs w:val="20"/>
+        </w:rPr>
+        <w:t>&lt;</w:t>
+      </w:r>
+      <w:r>
+        <w:rPr>
+          <w:rFonts w:ascii="Consolas" w:hAnsi="Consolas" w:cs="Consolas"/>
+          <w:color w:val="3F7F7F"/>
+          <w:sz w:val="20"/>
+          <w:szCs w:val="20"/>
+        </w:rPr>
+        <w:t>property</w:t>
+      </w:r>
+      <w:r>
+        <w:rPr>
+          <w:rFonts w:ascii="Consolas" w:hAnsi="Consolas" w:cs="Consolas"/>
+          <w:sz w:val="20"/>
+          <w:szCs w:val="20"/>
+        </w:rPr>
+        <w:t xml:space="preserve"> </w:t>
+      </w:r>
+      <w:r>
+        <w:rPr>
+          <w:rFonts w:ascii="Consolas" w:hAnsi="Consolas" w:cs="Consolas"/>
+          <w:color w:val="7F007F"/>
+          <w:sz w:val="20"/>
+          <w:szCs w:val="20"/>
+        </w:rPr>
+        <w:t>name</w:t>
+      </w:r>
+      <w:r>
+        <w:rPr>
+          <w:rFonts w:ascii="Consolas" w:hAnsi="Consolas" w:cs="Consolas"/>
+          <w:color w:val="000000"/>
+          <w:sz w:val="20"/>
+          <w:szCs w:val="20"/>
+        </w:rPr>
+        <w:t>=</w:t>
+      </w:r>
+      <w:r>
+        <w:rPr>
+          <w:rFonts w:ascii="Consolas" w:hAnsi="Consolas" w:cs="Consolas"/>
+          <w:i/>
+          <w:iCs/>
+          <w:color w:val="2A00FF"/>
+          <w:sz w:val="20"/>
+          <w:szCs w:val="20"/>
+        </w:rPr>
+        <w:t>"url"</w:t>
+      </w:r>
+      <w:r>
+        <w:rPr>
+          <w:rFonts w:ascii="Consolas" w:hAnsi="Consolas" w:cs="Consolas"/>
+          <w:sz w:val="20"/>
+          <w:szCs w:val="20"/>
+        </w:rPr>
+        <w:t xml:space="preserve"> </w:t>
+      </w:r>
+      <w:r>
+        <w:rPr>
+          <w:rFonts w:ascii="Consolas" w:hAnsi="Consolas" w:cs="Consolas"/>
+          <w:color w:val="7F007F"/>
+          <w:sz w:val="20"/>
+          <w:szCs w:val="20"/>
+        </w:rPr>
+        <w:t>value</w:t>
+      </w:r>
+      <w:r>
+        <w:rPr>
+          <w:rFonts w:ascii="Consolas" w:hAnsi="Consolas" w:cs="Consolas"/>
+          <w:color w:val="000000"/>
+          <w:sz w:val="20"/>
+          <w:szCs w:val="20"/>
+        </w:rPr>
+        <w:t>=</w:t>
+      </w:r>
+      <w:r>
+        <w:rPr>
+          <w:rFonts w:ascii="Consolas" w:hAnsi="Consolas" w:cs="Consolas"/>
+          <w:i/>
+          <w:iCs/>
+          <w:color w:val="2A00FF"/>
+          <w:sz w:val="20"/>
+          <w:szCs w:val="20"/>
+        </w:rPr>
+        <w:t>"jdbc:mysql://localhost:3306/ride_tracker"</w:t>
+      </w:r>
+      <w:r>
+        <w:rPr>
+          <w:rFonts w:ascii="Consolas" w:hAnsi="Consolas" w:cs="Consolas"/>
+          <w:sz w:val="20"/>
+          <w:szCs w:val="20"/>
+        </w:rPr>
+        <w:t xml:space="preserve"> </w:t>
+      </w:r>
+      <w:r>
+        <w:rPr>
+          <w:rFonts w:ascii="Consolas" w:hAnsi="Consolas" w:cs="Consolas"/>
+          <w:color w:val="008080"/>
+          <w:sz w:val="20"/>
+          <w:szCs w:val="20"/>
+        </w:rPr>
+        <w:t>/&gt;</w:t>
+      </w:r>
+    </w:p>
+    <w:p>
+      <w:pPr>
+        <w:autoSpaceDE w:val="0"/>
+        <w:autoSpaceDN w:val="0"/>
+        <w:adjustRightInd w:val="0"/>
+        <w:spacing w:after="0" w:line="240" w:lineRule="auto"/>
+        <w:rPr>
+          <w:rFonts w:ascii="Consolas" w:hAnsi="Consolas" w:cs="Consolas"/>
+          <w:sz w:val="20"/>
+          <w:szCs w:val="20"/>
+        </w:rPr>
+      </w:pPr>
+      <w:r>
+        <w:rPr>
+          <w:rFonts w:ascii="Consolas" w:hAnsi="Consolas" w:cs="Consolas"/>
+          <w:color w:val="000000"/>
+          <w:sz w:val="20"/>
+          <w:szCs w:val="20"/>
+        </w:rPr>
         <w:tab/>
       </w:r>
       <w:r>
+        <w:rPr>
+          <w:rFonts w:ascii="Consolas" w:hAnsi="Consolas" w:cs="Consolas"/>
+          <w:color w:val="000000"/>
+          <w:sz w:val="20"/>
+          <w:szCs w:val="20"/>
+        </w:rPr>
         <w:tab/>
       </w:r>
       <w:r>
+        <w:rPr>
+          <w:rFonts w:ascii="Consolas" w:hAnsi="Consolas" w:cs="Consolas"/>
+          <w:color w:val="008080"/>
+          <w:sz w:val="20"/>
+          <w:szCs w:val="20"/>
+        </w:rPr>
+        <w:t>&lt;</w:t>
+      </w:r>
+      <w:r>
+        <w:rPr>
+          <w:rFonts w:ascii="Consolas" w:hAnsi="Consolas" w:cs="Consolas"/>
+          <w:color w:val="3F7F7F"/>
+          <w:sz w:val="20"/>
+          <w:szCs w:val="20"/>
+        </w:rPr>
+        <w:t>property</w:t>
+      </w:r>
+      <w:r>
+        <w:rPr>
+          <w:rFonts w:ascii="Consolas" w:hAnsi="Consolas" w:cs="Consolas"/>
+          <w:sz w:val="20"/>
+          <w:szCs w:val="20"/>
+        </w:rPr>
+        <w:t xml:space="preserve"> </w:t>
+      </w:r>
+      <w:r>
+        <w:rPr>
+          <w:rFonts w:ascii="Consolas" w:hAnsi="Consolas" w:cs="Consolas"/>
+          <w:color w:val="7F007F"/>
+          <w:sz w:val="20"/>
+          <w:szCs w:val="20"/>
+        </w:rPr>
+        <w:t>name</w:t>
+      </w:r>
+      <w:r>
+        <w:rPr>
+          <w:rFonts w:ascii="Consolas" w:hAnsi="Consolas" w:cs="Consolas"/>
+          <w:color w:val="000000"/>
+          <w:sz w:val="20"/>
+          <w:szCs w:val="20"/>
+        </w:rPr>
+        <w:t>=</w:t>
+      </w:r>
+      <w:r>
+        <w:rPr>
+          <w:rFonts w:ascii="Consolas" w:hAnsi="Consolas" w:cs="Consolas"/>
+          <w:i/>
+          <w:iCs/>
+          <w:color w:val="2A00FF"/>
+          <w:sz w:val="20"/>
+          <w:szCs w:val="20"/>
+        </w:rPr>
+        <w:t>"username"</w:t>
+      </w:r>
+      <w:r>
+        <w:rPr>
+          <w:rFonts w:ascii="Consolas" w:hAnsi="Consolas" w:cs="Consolas"/>
+          <w:sz w:val="20"/>
+          <w:szCs w:val="20"/>
+        </w:rPr>
+        <w:t xml:space="preserve"> </w:t>
+      </w:r>
+      <w:r>
+        <w:rPr>
+          <w:rFonts w:ascii="Consolas" w:hAnsi="Consolas" w:cs="Consolas"/>
+          <w:color w:val="7F007F"/>
+          <w:sz w:val="20"/>
+          <w:szCs w:val="20"/>
+        </w:rPr>
+        <w:t>value</w:t>
+      </w:r>
+      <w:r>
+        <w:rPr>
+          <w:rFonts w:ascii="Consolas" w:hAnsi="Consolas" w:cs="Consolas"/>
+          <w:color w:val="000000"/>
+          <w:sz w:val="20"/>
+          <w:szCs w:val="20"/>
+        </w:rPr>
+        <w:t>=</w:t>
+      </w:r>
+      <w:r>
+        <w:rPr>
+          <w:rFonts w:ascii="Consolas" w:hAnsi="Consolas" w:cs="Consolas"/>
+          <w:i/>
+          <w:iCs/>
+          <w:color w:val="2A00FF"/>
+          <w:sz w:val="20"/>
+          <w:szCs w:val="20"/>
+        </w:rPr>
+        <w:t>"root"</w:t>
+      </w:r>
+      <w:r>
+        <w:rPr>
+          <w:rFonts w:ascii="Consolas" w:hAnsi="Consolas" w:cs="Consolas"/>
+          <w:sz w:val="20"/>
+          <w:szCs w:val="20"/>
+        </w:rPr>
+        <w:t xml:space="preserve"> </w:t>
+      </w:r>
+      <w:r>
+        <w:rPr>
+          <w:rFonts w:ascii="Consolas" w:hAnsi="Consolas" w:cs="Consolas"/>
+          <w:color w:val="008080"/>
+          <w:sz w:val="20"/>
+          <w:szCs w:val="20"/>
+        </w:rPr>
+        <w:t>/&gt;</w:t>
+      </w:r>
+    </w:p>
+    <w:p>
+      <w:pPr>
+        <w:autoSpaceDE w:val="0"/>
+        <w:autoSpaceDN w:val="0"/>
+        <w:adjustRightInd w:val="0"/>
+        <w:spacing w:after="0" w:line="240" w:lineRule="auto"/>
+        <w:rPr>
+          <w:rFonts w:ascii="Consolas" w:hAnsi="Consolas" w:cs="Consolas"/>
+          <w:sz w:val="20"/>
+          <w:szCs w:val="20"/>
+        </w:rPr>
+      </w:pPr>
+      <w:r>
+        <w:rPr>
+          <w:rFonts w:ascii="Consolas" w:hAnsi="Consolas" w:cs="Consolas"/>
+          <w:color w:val="000000"/>
+          <w:sz w:val="20"/>
+          <w:szCs w:val="20"/>
+        </w:rPr>
         <w:tab/>
       </w:r>
       <w:r>
+        <w:rPr>
+          <w:rFonts w:ascii="Consolas" w:hAnsi="Consolas" w:cs="Consolas"/>
+          <w:color w:val="000000"/>
+          <w:sz w:val="20"/>
+          <w:szCs w:val="20"/>
+        </w:rPr>
         <w:tab/>
       </w:r>
       <w:r>
+        <w:rPr>
+          <w:rFonts w:ascii="Consolas" w:hAnsi="Consolas" w:cs="Consolas"/>
+          <w:color w:val="008080"/>
+          <w:sz w:val="20"/>
+          <w:szCs w:val="20"/>
+        </w:rPr>
+        <w:t>&lt;</w:t>
+      </w:r>
+      <w:r>
+        <w:rPr>
+          <w:rFonts w:ascii="Consolas" w:hAnsi="Consolas" w:cs="Consolas"/>
+          <w:color w:val="3F7F7F"/>
+          <w:sz w:val="20"/>
+          <w:szCs w:val="20"/>
+        </w:rPr>
+        <w:t>property</w:t>
+      </w:r>
+      <w:r>
+        <w:rPr>
+          <w:rFonts w:ascii="Consolas" w:hAnsi="Consolas" w:cs="Consolas"/>
+          <w:sz w:val="20"/>
+          <w:szCs w:val="20"/>
+        </w:rPr>
+        <w:t xml:space="preserve"> </w:t>
+      </w:r>
+      <w:r>
+        <w:rPr>
+          <w:rFonts w:ascii="Consolas" w:hAnsi="Consolas" w:cs="Consolas"/>
+          <w:color w:val="7F007F"/>
+          <w:sz w:val="20"/>
+          <w:szCs w:val="20"/>
+        </w:rPr>
+        <w:t>name</w:t>
+      </w:r>
+      <w:r>
+        <w:rPr>
+          <w:rFonts w:ascii="Consolas" w:hAnsi="Consolas" w:cs="Consolas"/>
+          <w:color w:val="000000"/>
+          <w:sz w:val="20"/>
+          <w:szCs w:val="20"/>
+        </w:rPr>
+        <w:t>=</w:t>
+      </w:r>
+      <w:r>
+        <w:rPr>
+          <w:rFonts w:ascii="Consolas" w:hAnsi="Consolas" w:cs="Consolas"/>
+          <w:i/>
+          <w:iCs/>
+          <w:color w:val="2A00FF"/>
+          <w:sz w:val="20"/>
+          <w:szCs w:val="20"/>
+        </w:rPr>
+        <w:t>"password"</w:t>
+      </w:r>
+      <w:r>
+        <w:rPr>
+          <w:rFonts w:ascii="Consolas" w:hAnsi="Consolas" w:cs="Consolas"/>
+          <w:sz w:val="20"/>
+          <w:szCs w:val="20"/>
+        </w:rPr>
+        <w:t xml:space="preserve"> </w:t>
+      </w:r>
+      <w:r>
+        <w:rPr>
+          <w:rFonts w:ascii="Consolas" w:hAnsi="Consolas" w:cs="Consolas"/>
+          <w:color w:val="7F007F"/>
+          <w:sz w:val="20"/>
+          <w:szCs w:val="20"/>
+        </w:rPr>
+        <w:t>value</w:t>
+      </w:r>
+      <w:r>
+        <w:rPr>
+          <w:rFonts w:ascii="Consolas" w:hAnsi="Consolas" w:cs="Consolas"/>
+          <w:color w:val="000000"/>
+          <w:sz w:val="20"/>
+          <w:szCs w:val="20"/>
+        </w:rPr>
+        <w:t>=</w:t>
+      </w:r>
+      <w:r>
+        <w:rPr>
+          <w:rFonts w:ascii="Consolas" w:hAnsi="Consolas" w:cs="Consolas"/>
+          <w:i/>
+          <w:iCs/>
+          <w:color w:val="2A00FF"/>
+          <w:sz w:val="20"/>
+          <w:szCs w:val="20"/>
+        </w:rPr>
+        <w:t>"begusarai"</w:t>
+      </w:r>
+      <w:r>
+        <w:rPr>
+          <w:rFonts w:ascii="Consolas" w:hAnsi="Consolas" w:cs="Consolas"/>
+          <w:sz w:val="20"/>
+          <w:szCs w:val="20"/>
+        </w:rPr>
+        <w:t xml:space="preserve"> </w:t>
+      </w:r>
+      <w:r>
+        <w:rPr>
+          <w:rFonts w:ascii="Consolas" w:hAnsi="Consolas" w:cs="Consolas"/>
+          <w:color w:val="008080"/>
+          <w:sz w:val="20"/>
+          <w:szCs w:val="20"/>
+        </w:rPr>
+        <w:t>/&gt;</w:t>
+      </w:r>
+    </w:p>
+    <w:p>
+      <w:pPr>
+        <w:autoSpaceDE w:val="0"/>
+        <w:autoSpaceDN w:val="0"/>
+        <w:adjustRightInd w:val="0"/>
+        <w:spacing w:after="0" w:line="240" w:lineRule="auto"/>
+        <w:rPr>
+          <w:rFonts w:ascii="Consolas" w:hAnsi="Consolas" w:cs="Consolas"/>
+          <w:sz w:val="20"/>
+          <w:szCs w:val="20"/>
+        </w:rPr>
+      </w:pPr>
+      <w:r>
+        <w:rPr>
+          <w:rFonts w:ascii="Consolas" w:hAnsi="Consolas" w:cs="Consolas"/>
+          <w:color w:val="008080"/>
+          <w:sz w:val="20"/>
+          <w:szCs w:val="20"/>
+        </w:rPr>
+        <w:t>&lt;/</w:t>
+      </w:r>
+      <w:r>
+        <w:rPr>
+          <w:rFonts w:ascii="Consolas" w:hAnsi="Consolas" w:cs="Consolas"/>
+          <w:color w:val="3F7F7F"/>
+          <w:sz w:val="20"/>
+          <w:szCs w:val="20"/>
+          <w:shd w:val="clear" w:color="auto" w:fill="D4D4D4"/>
+        </w:rPr>
+        <w:t>bean</w:t>
+      </w:r>
+      <w:r>
+        <w:rPr>
+          <w:rFonts w:ascii="Consolas" w:hAnsi="Consolas" w:cs="Consolas"/>
+          <w:color w:val="008080"/>
+          <w:sz w:val="20"/>
+          <w:szCs w:val="20"/>
+        </w:rPr>
+        <w:t>&gt;</w:t>
+      </w:r>
+    </w:p>
+    <w:p>
+      <w:pPr>
+        <w:autoSpaceDE w:val="0"/>
+        <w:autoSpaceDN w:val="0"/>
+        <w:adjustRightInd w:val="0"/>
+        <w:spacing w:after="0" w:line="240" w:lineRule="auto"/>
+        <w:rPr>
+          <w:rFonts w:ascii="Consolas" w:hAnsi="Consolas" w:cs="Consolas"/>
+          <w:sz w:val="20"/>
+          <w:szCs w:val="20"/>
+        </w:rPr>
+      </w:pPr>
+      <w:r>
+        <w:rPr>
+          <w:rFonts w:ascii="Consolas" w:hAnsi="Consolas" w:cs="Consolas"/>
+          <w:color w:val="000000"/>
+          <w:sz w:val="20"/>
+          <w:szCs w:val="20"/>
+        </w:rPr>
         <w:tab/>
       </w:r>
-      <w:r>
+    </w:p>
+    <w:p>
+      <w:pPr>
+        <w:autoSpaceDE w:val="0"/>
+        <w:autoSpaceDN w:val="0"/>
+        <w:adjustRightInd w:val="0"/>
+        <w:spacing w:after="0" w:line="240" w:lineRule="auto"/>
+        <w:rPr>
+          <w:rFonts w:ascii="Consolas" w:hAnsi="Consolas" w:cs="Consolas"/>
+          <w:sz w:val="20"/>
+          <w:szCs w:val="20"/>
+        </w:rPr>
+      </w:pPr>
+      <w:r>
+        <w:rPr>
+          <w:rFonts w:ascii="Consolas" w:hAnsi="Consolas" w:cs="Consolas"/>
+          <w:color w:val="008080"/>
+          <w:sz w:val="20"/>
+          <w:szCs w:val="20"/>
+        </w:rPr>
+        <w:t>&lt;</w:t>
+      </w:r>
+      <w:r>
+        <w:rPr>
+          <w:rFonts w:ascii="Consolas" w:hAnsi="Consolas" w:cs="Consolas"/>
+          <w:color w:val="3F7F7F"/>
+          <w:sz w:val="20"/>
+          <w:szCs w:val="20"/>
+        </w:rPr>
+        <w:t>bean</w:t>
+      </w:r>
+      <w:r>
+        <w:rPr>
+          <w:rFonts w:ascii="Consolas" w:hAnsi="Consolas" w:cs="Consolas"/>
+          <w:sz w:val="20"/>
+          <w:szCs w:val="20"/>
+        </w:rPr>
+        <w:t xml:space="preserve"> </w:t>
+      </w:r>
+      <w:r>
+        <w:rPr>
+          <w:rFonts w:ascii="Consolas" w:hAnsi="Consolas" w:cs="Consolas"/>
+          <w:color w:val="7F007F"/>
+          <w:sz w:val="20"/>
+          <w:szCs w:val="20"/>
+        </w:rPr>
+        <w:t>id</w:t>
+      </w:r>
+      <w:r>
+        <w:rPr>
+          <w:rFonts w:ascii="Consolas" w:hAnsi="Consolas" w:cs="Consolas"/>
+          <w:color w:val="000000"/>
+          <w:sz w:val="20"/>
+          <w:szCs w:val="20"/>
+        </w:rPr>
+        <w:t>=</w:t>
+      </w:r>
+      <w:r>
+        <w:rPr>
+          <w:rFonts w:ascii="Consolas" w:hAnsi="Consolas" w:cs="Consolas"/>
+          <w:i/>
+          <w:iCs/>
+          <w:color w:val="2A00FF"/>
+          <w:sz w:val="20"/>
+          <w:szCs w:val="20"/>
+        </w:rPr>
+        <w:t>"jdbcTemplate"</w:t>
+      </w:r>
+      <w:r>
+        <w:rPr>
+          <w:rFonts w:ascii="Consolas" w:hAnsi="Consolas" w:cs="Consolas"/>
+          <w:sz w:val="20"/>
+          <w:szCs w:val="20"/>
+        </w:rPr>
+        <w:t xml:space="preserve"> </w:t>
+      </w:r>
+      <w:r>
+        <w:rPr>
+          <w:rFonts w:ascii="Consolas" w:hAnsi="Consolas" w:cs="Consolas"/>
+          <w:color w:val="7F007F"/>
+          <w:sz w:val="20"/>
+          <w:szCs w:val="20"/>
+        </w:rPr>
+        <w:t>class</w:t>
+      </w:r>
+      <w:r>
+        <w:rPr>
+          <w:rFonts w:ascii="Consolas" w:hAnsi="Consolas" w:cs="Consolas"/>
+          <w:color w:val="000000"/>
+          <w:sz w:val="20"/>
+          <w:szCs w:val="20"/>
+        </w:rPr>
+        <w:t>=</w:t>
+      </w:r>
+      <w:r>
+        <w:rPr>
+          <w:rFonts w:ascii="Consolas" w:hAnsi="Consolas" w:cs="Consolas"/>
+          <w:i/>
+          <w:iCs/>
+          <w:color w:val="2A00FF"/>
+          <w:sz w:val="20"/>
+          <w:szCs w:val="20"/>
+        </w:rPr>
+        <w:t>"org.springframework.jdbc.core.JdbcTemplate"</w:t>
+      </w:r>
+      <w:r>
+        <w:rPr>
+          <w:rFonts w:ascii="Consolas" w:hAnsi="Consolas" w:cs="Consolas"/>
+          <w:color w:val="008080"/>
+          <w:sz w:val="20"/>
+          <w:szCs w:val="20"/>
+        </w:rPr>
+        <w:t>&gt;</w:t>
+      </w:r>
+    </w:p>
+    <w:p>
+      <w:pPr>
+        <w:autoSpaceDE w:val="0"/>
+        <w:autoSpaceDN w:val="0"/>
+        <w:adjustRightInd w:val="0"/>
+        <w:spacing w:after="0" w:line="240" w:lineRule="auto"/>
+        <w:rPr>
+          <w:rFonts w:ascii="Consolas" w:hAnsi="Consolas" w:cs="Consolas"/>
+          <w:sz w:val="20"/>
+          <w:szCs w:val="20"/>
+        </w:rPr>
+      </w:pPr>
+      <w:r>
+        <w:rPr>
+          <w:rFonts w:ascii="Consolas" w:hAnsi="Consolas" w:cs="Consolas"/>
+          <w:color w:val="000000"/>
+          <w:sz w:val="20"/>
+          <w:szCs w:val="20"/>
+        </w:rPr>
         <w:tab/>
       </w:r>
       <w:r>
+        <w:rPr>
+          <w:rFonts w:ascii="Consolas" w:hAnsi="Consolas" w:cs="Consolas"/>
+          <w:color w:val="008080"/>
+          <w:sz w:val="20"/>
+          <w:szCs w:val="20"/>
+        </w:rPr>
+        <w:t>&lt;</w:t>
+      </w:r>
+      <w:r>
+        <w:rPr>
+          <w:rFonts w:ascii="Consolas" w:hAnsi="Consolas" w:cs="Consolas"/>
+          <w:color w:val="3F7F7F"/>
+          <w:sz w:val="20"/>
+          <w:szCs w:val="20"/>
+        </w:rPr>
+        <w:t>property</w:t>
+      </w:r>
+      <w:r>
+        <w:rPr>
+          <w:rFonts w:ascii="Consolas" w:hAnsi="Consolas" w:cs="Consolas"/>
+          <w:sz w:val="20"/>
+          <w:szCs w:val="20"/>
+        </w:rPr>
+        <w:t xml:space="preserve"> </w:t>
+      </w:r>
+      <w:r>
+        <w:rPr>
+          <w:rFonts w:ascii="Consolas" w:hAnsi="Consolas" w:cs="Consolas"/>
+          <w:color w:val="7F007F"/>
+          <w:sz w:val="20"/>
+          <w:szCs w:val="20"/>
+        </w:rPr>
+        <w:t>name</w:t>
+      </w:r>
+      <w:r>
+        <w:rPr>
+          <w:rFonts w:ascii="Consolas" w:hAnsi="Consolas" w:cs="Consolas"/>
+          <w:color w:val="000000"/>
+          <w:sz w:val="20"/>
+          <w:szCs w:val="20"/>
+        </w:rPr>
+        <w:t>=</w:t>
+      </w:r>
+      <w:r>
+        <w:rPr>
+          <w:rFonts w:ascii="Consolas" w:hAnsi="Consolas" w:cs="Consolas"/>
+          <w:i/>
+          <w:iCs/>
+          <w:color w:val="2A00FF"/>
+          <w:sz w:val="20"/>
+          <w:szCs w:val="20"/>
+        </w:rPr>
+        <w:t>"dataSource"</w:t>
+      </w:r>
+      <w:r>
+        <w:rPr>
+          <w:rFonts w:ascii="Consolas" w:hAnsi="Consolas" w:cs="Consolas"/>
+          <w:sz w:val="20"/>
+          <w:szCs w:val="20"/>
+        </w:rPr>
+        <w:t xml:space="preserve"> </w:t>
+      </w:r>
+      <w:r>
+        <w:rPr>
+          <w:rFonts w:ascii="Consolas" w:hAnsi="Consolas" w:cs="Consolas"/>
+          <w:color w:val="7F007F"/>
+          <w:sz w:val="20"/>
+          <w:szCs w:val="20"/>
+        </w:rPr>
+        <w:t>ref</w:t>
+      </w:r>
+      <w:r>
+        <w:rPr>
+          <w:rFonts w:ascii="Consolas" w:hAnsi="Consolas" w:cs="Consolas"/>
+          <w:color w:val="000000"/>
+          <w:sz w:val="20"/>
+          <w:szCs w:val="20"/>
+        </w:rPr>
+        <w:t>=</w:t>
+      </w:r>
+      <w:r>
+        <w:rPr>
+          <w:rFonts w:ascii="Consolas" w:hAnsi="Consolas" w:cs="Consolas"/>
+          <w:i/>
+          <w:iCs/>
+          <w:color w:val="2A00FF"/>
+          <w:sz w:val="20"/>
+          <w:szCs w:val="20"/>
+        </w:rPr>
+        <w:t>"dataSource"</w:t>
+      </w:r>
+      <w:r>
+        <w:rPr>
+          <w:rFonts w:ascii="Consolas" w:hAnsi="Consolas" w:cs="Consolas"/>
+          <w:sz w:val="20"/>
+          <w:szCs w:val="20"/>
+        </w:rPr>
+        <w:t xml:space="preserve"> </w:t>
+      </w:r>
+      <w:r>
+        <w:rPr>
+          <w:rFonts w:ascii="Consolas" w:hAnsi="Consolas" w:cs="Consolas"/>
+          <w:color w:val="008080"/>
+          <w:sz w:val="20"/>
+          <w:szCs w:val="20"/>
+        </w:rPr>
+        <w:t>/&gt;</w:t>
+      </w:r>
+    </w:p>
+    <w:p>
+      <w:pPr>
+        <w:rPr>
+          <w:rFonts w:ascii="Consolas" w:hAnsi="Consolas" w:cs="Consolas"/>
+          <w:color w:val="008080"/>
+          <w:sz w:val="20"/>
+          <w:szCs w:val="20"/>
+        </w:rPr>
+      </w:pPr>
+      <w:r>
+        <w:rPr>
+          <w:rFonts w:ascii="Consolas" w:hAnsi="Consolas" w:cs="Consolas"/>
+          <w:color w:val="008080"/>
+          <w:sz w:val="20"/>
+          <w:szCs w:val="20"/>
+        </w:rPr>
+        <w:t>&lt;/</w:t>
+      </w:r>
+      <w:r>
+        <w:rPr>
+          <w:rFonts w:ascii="Consolas" w:hAnsi="Consolas" w:cs="Consolas"/>
+          <w:color w:val="3F7F7F"/>
+          <w:sz w:val="20"/>
+          <w:szCs w:val="20"/>
+        </w:rPr>
+        <w:t>bean</w:t>
+      </w:r>
+      <w:r>
+        <w:rPr>
+          <w:rFonts w:ascii="Consolas" w:hAnsi="Consolas" w:cs="Consolas"/>
+          <w:color w:val="008080"/>
+          <w:sz w:val="20"/>
+          <w:szCs w:val="20"/>
+        </w:rPr>
+        <w:t>&gt;</w:t>
+      </w:r>
+    </w:p>
+    <w:p>
+      <w:pPr>
+        <w:rPr>
+          <w:rFonts w:ascii="Consolas" w:hAnsi="Consolas" w:cs="Consolas"/>
+          <w:color w:val="008080"/>
+          <w:sz w:val="20"/>
+          <w:szCs w:val="20"/>
+        </w:rPr>
+      </w:pPr>
+      <w:r>
+        <w:rPr>
+          <w:rFonts w:ascii="Consolas" w:hAnsi="Consolas" w:cs="Consolas"/>
+          <w:color w:val="008080"/>
+          <w:sz w:val="20"/>
+          <w:szCs w:val="20"/>
+        </w:rPr>
+        <w:t>Below are the two Maven dependencies which are added in in pom file (pom.xml) for spring-jdbc sample project,</w:t>
+      </w:r>
+    </w:p>
+    <w:p>
+      <w:pPr>
+        <w:autoSpaceDE w:val="0"/>
+        <w:autoSpaceDN w:val="0"/>
+        <w:adjustRightInd w:val="0"/>
+        <w:spacing w:after="0" w:line="240" w:lineRule="auto"/>
+        <w:rPr>
+          <w:rFonts w:ascii="Consolas" w:hAnsi="Consolas" w:cs="Consolas"/>
+          <w:sz w:val="20"/>
+          <w:szCs w:val="20"/>
+        </w:rPr>
+      </w:pPr>
+      <w:r>
+        <w:rPr>
+          <w:rFonts w:ascii="Consolas" w:hAnsi="Consolas" w:cs="Consolas"/>
+          <w:color w:val="008080"/>
+          <w:sz w:val="20"/>
+          <w:szCs w:val="20"/>
+        </w:rPr>
+        <w:t>&lt;</w:t>
+      </w:r>
+      <w:r>
+        <w:rPr>
+          <w:rFonts w:ascii="Consolas" w:hAnsi="Consolas" w:cs="Consolas"/>
+          <w:color w:val="3F7F7F"/>
+          <w:sz w:val="20"/>
+          <w:szCs w:val="20"/>
+        </w:rPr>
+        <w:t>dependency</w:t>
+      </w:r>
+      <w:r>
+        <w:rPr>
+          <w:rFonts w:ascii="Consolas" w:hAnsi="Consolas" w:cs="Consolas"/>
+          <w:color w:val="008080"/>
+          <w:sz w:val="20"/>
+          <w:szCs w:val="20"/>
+        </w:rPr>
+        <w:t>&gt;</w:t>
+      </w:r>
+    </w:p>
+    <w:p>
+      <w:pPr>
+        <w:autoSpaceDE w:val="0"/>
+        <w:autoSpaceDN w:val="0"/>
+        <w:adjustRightInd w:val="0"/>
+        <w:spacing w:after="0" w:line="240" w:lineRule="auto"/>
+        <w:rPr>
+          <w:rFonts w:ascii="Consolas" w:hAnsi="Consolas" w:cs="Consolas"/>
+          <w:sz w:val="20"/>
+          <w:szCs w:val="20"/>
+        </w:rPr>
+      </w:pPr>
+      <w:r>
+        <w:rPr>
+          <w:rFonts w:ascii="Consolas" w:hAnsi="Consolas" w:cs="Consolas"/>
+          <w:color w:val="000000"/>
+          <w:sz w:val="20"/>
+          <w:szCs w:val="20"/>
+        </w:rPr>
         <w:tab/>
       </w:r>
       <w:r>
+        <w:rPr>
+          <w:rFonts w:ascii="Consolas" w:hAnsi="Consolas" w:cs="Consolas"/>
+          <w:color w:val="008080"/>
+          <w:sz w:val="20"/>
+          <w:szCs w:val="20"/>
+        </w:rPr>
+        <w:t>&lt;</w:t>
+      </w:r>
+      <w:r>
+        <w:rPr>
+          <w:rFonts w:ascii="Consolas" w:hAnsi="Consolas" w:cs="Consolas"/>
+          <w:color w:val="3F7F7F"/>
+          <w:sz w:val="20"/>
+          <w:szCs w:val="20"/>
+        </w:rPr>
+        <w:t>groupId</w:t>
+      </w:r>
+      <w:r>
+        <w:rPr>
+          <w:rFonts w:ascii="Consolas" w:hAnsi="Consolas" w:cs="Consolas"/>
+          <w:color w:val="008080"/>
+          <w:sz w:val="20"/>
+          <w:szCs w:val="20"/>
+        </w:rPr>
+        <w:t>&gt;</w:t>
+      </w:r>
+      <w:r>
+        <w:rPr>
+          <w:rFonts w:ascii="Consolas" w:hAnsi="Consolas" w:cs="Consolas"/>
+          <w:color w:val="000000"/>
+          <w:sz w:val="20"/>
+          <w:szCs w:val="20"/>
+        </w:rPr>
+        <w:t>org.springframework</w:t>
+      </w:r>
+      <w:r>
+        <w:rPr>
+          <w:rFonts w:ascii="Consolas" w:hAnsi="Consolas" w:cs="Consolas"/>
+          <w:color w:val="008080"/>
+          <w:sz w:val="20"/>
+          <w:szCs w:val="20"/>
+        </w:rPr>
+        <w:t>&lt;/</w:t>
+      </w:r>
+      <w:r>
+        <w:rPr>
+          <w:rFonts w:ascii="Consolas" w:hAnsi="Consolas" w:cs="Consolas"/>
+          <w:color w:val="3F7F7F"/>
+          <w:sz w:val="20"/>
+          <w:szCs w:val="20"/>
+        </w:rPr>
+        <w:t>groupId</w:t>
+      </w:r>
+      <w:r>
+        <w:rPr>
+          <w:rFonts w:ascii="Consolas" w:hAnsi="Consolas" w:cs="Consolas"/>
+          <w:color w:val="008080"/>
+          <w:sz w:val="20"/>
+          <w:szCs w:val="20"/>
+        </w:rPr>
+        <w:t>&gt;</w:t>
+      </w:r>
+    </w:p>
+    <w:p>
+      <w:pPr>
+        <w:autoSpaceDE w:val="0"/>
+        <w:autoSpaceDN w:val="0"/>
+        <w:adjustRightInd w:val="0"/>
+        <w:spacing w:after="0" w:line="240" w:lineRule="auto"/>
+        <w:rPr>
+          <w:rFonts w:ascii="Consolas" w:hAnsi="Consolas" w:cs="Consolas"/>
+          <w:sz w:val="20"/>
+          <w:szCs w:val="20"/>
+        </w:rPr>
+      </w:pPr>
+      <w:r>
+        <w:rPr>
+          <w:rFonts w:ascii="Consolas" w:hAnsi="Consolas" w:cs="Consolas"/>
+          <w:color w:val="000000"/>
+          <w:sz w:val="20"/>
+          <w:szCs w:val="20"/>
+        </w:rPr>
         <w:tab/>
-        <w:t>b.</w:t>
-      </w:r>
-      <w:r>
-        <w:t xml:space="preserve"> </w:t>
-      </w:r>
-      <w:r>
-        <w:t>XML Configuration or annotation based configuration</w:t>
-      </w:r>
-      <w:r>
-        <w:t xml:space="preserve"> </w:t>
-      </w:r>
-      <w:r>
+      </w:r>
+      <w:r>
+        <w:rPr>
+          <w:rFonts w:ascii="Consolas" w:hAnsi="Consolas" w:cs="Consolas"/>
+          <w:color w:val="008080"/>
+          <w:sz w:val="20"/>
+          <w:szCs w:val="20"/>
+        </w:rPr>
+        <w:t>&lt;</w:t>
+      </w:r>
+      <w:r>
+        <w:rPr>
+          <w:rFonts w:ascii="Consolas" w:hAnsi="Consolas" w:cs="Consolas"/>
+          <w:color w:val="3F7F7F"/>
+          <w:sz w:val="20"/>
+          <w:szCs w:val="20"/>
+        </w:rPr>
+        <w:t>artifactId</w:t>
+      </w:r>
+      <w:r>
+        <w:rPr>
+          <w:rFonts w:ascii="Consolas" w:hAnsi="Consolas" w:cs="Consolas"/>
+          <w:color w:val="008080"/>
+          <w:sz w:val="20"/>
+          <w:szCs w:val="20"/>
+        </w:rPr>
+        <w:t>&gt;</w:t>
+      </w:r>
+      <w:r>
+        <w:rPr>
+          <w:rFonts w:ascii="Consolas" w:hAnsi="Consolas" w:cs="Consolas"/>
+          <w:color w:val="000000"/>
+          <w:sz w:val="20"/>
+          <w:szCs w:val="20"/>
+        </w:rPr>
+        <w:t>spring-jdbc</w:t>
+      </w:r>
+      <w:r>
+        <w:rPr>
+          <w:rFonts w:ascii="Consolas" w:hAnsi="Consolas" w:cs="Consolas"/>
+          <w:color w:val="008080"/>
+          <w:sz w:val="20"/>
+          <w:szCs w:val="20"/>
+        </w:rPr>
+        <w:t>&lt;/</w:t>
+      </w:r>
+      <w:r>
+        <w:rPr>
+          <w:rFonts w:ascii="Consolas" w:hAnsi="Consolas" w:cs="Consolas"/>
+          <w:color w:val="3F7F7F"/>
+          <w:sz w:val="20"/>
+          <w:szCs w:val="20"/>
+        </w:rPr>
+        <w:t>artifactId</w:t>
+      </w:r>
+      <w:r>
+        <w:rPr>
+          <w:rFonts w:ascii="Consolas" w:hAnsi="Consolas" w:cs="Consolas"/>
+          <w:color w:val="008080"/>
+          <w:sz w:val="20"/>
+          <w:szCs w:val="20"/>
+        </w:rPr>
+        <w:t>&gt;</w:t>
+      </w:r>
+    </w:p>
+    <w:p>
+      <w:pPr>
+        <w:autoSpaceDE w:val="0"/>
+        <w:autoSpaceDN w:val="0"/>
+        <w:adjustRightInd w:val="0"/>
+        <w:spacing w:after="0" w:line="240" w:lineRule="auto"/>
+        <w:rPr>
+          <w:rFonts w:ascii="Consolas" w:hAnsi="Consolas" w:cs="Consolas"/>
+          <w:sz w:val="20"/>
+          <w:szCs w:val="20"/>
+        </w:rPr>
+      </w:pPr>
+      <w:r>
+        <w:rPr>
+          <w:rFonts w:ascii="Consolas" w:hAnsi="Consolas" w:cs="Consolas"/>
+          <w:color w:val="000000"/>
+          <w:sz w:val="20"/>
+          <w:szCs w:val="20"/>
+        </w:rPr>
         <w:tab/>
       </w:r>
       <w:r>
+        <w:rPr>
+          <w:rFonts w:ascii="Consolas" w:hAnsi="Consolas" w:cs="Consolas"/>
+          <w:color w:val="008080"/>
+          <w:sz w:val="20"/>
+          <w:szCs w:val="20"/>
+        </w:rPr>
+        <w:t>&lt;</w:t>
+      </w:r>
+      <w:r>
+        <w:rPr>
+          <w:rFonts w:ascii="Consolas" w:hAnsi="Consolas" w:cs="Consolas"/>
+          <w:color w:val="3F7F7F"/>
+          <w:sz w:val="20"/>
+          <w:szCs w:val="20"/>
+        </w:rPr>
+        <w:t>version</w:t>
+      </w:r>
+      <w:r>
+        <w:rPr>
+          <w:rFonts w:ascii="Consolas" w:hAnsi="Consolas" w:cs="Consolas"/>
+          <w:color w:val="008080"/>
+          <w:sz w:val="20"/>
+          <w:szCs w:val="20"/>
+        </w:rPr>
+        <w:t>&gt;</w:t>
+      </w:r>
+      <w:r>
+        <w:rPr>
+          <w:rFonts w:ascii="Consolas" w:hAnsi="Consolas" w:cs="Consolas"/>
+          <w:color w:val="000000"/>
+          <w:sz w:val="20"/>
+          <w:szCs w:val="20"/>
+        </w:rPr>
+        <w:t>4.3.6.RELEASE</w:t>
+      </w:r>
+      <w:r>
+        <w:rPr>
+          <w:rFonts w:ascii="Consolas" w:hAnsi="Consolas" w:cs="Consolas"/>
+          <w:color w:val="008080"/>
+          <w:sz w:val="20"/>
+          <w:szCs w:val="20"/>
+        </w:rPr>
+        <w:t>&lt;/</w:t>
+      </w:r>
+      <w:r>
+        <w:rPr>
+          <w:rFonts w:ascii="Consolas" w:hAnsi="Consolas" w:cs="Consolas"/>
+          <w:color w:val="3F7F7F"/>
+          <w:sz w:val="20"/>
+          <w:szCs w:val="20"/>
+        </w:rPr>
+        <w:t>version</w:t>
+      </w:r>
+      <w:r>
+        <w:rPr>
+          <w:rFonts w:ascii="Consolas" w:hAnsi="Consolas" w:cs="Consolas"/>
+          <w:color w:val="008080"/>
+          <w:sz w:val="20"/>
+          <w:szCs w:val="20"/>
+        </w:rPr>
+        <w:t>&gt;</w:t>
+      </w:r>
+    </w:p>
+    <w:p>
+      <w:pPr>
+        <w:autoSpaceDE w:val="0"/>
+        <w:autoSpaceDN w:val="0"/>
+        <w:adjustRightInd w:val="0"/>
+        <w:spacing w:after="0" w:line="240" w:lineRule="auto"/>
+        <w:rPr>
+          <w:rFonts w:ascii="Consolas" w:hAnsi="Consolas" w:cs="Consolas"/>
+          <w:color w:val="008080"/>
+          <w:sz w:val="20"/>
+          <w:szCs w:val="20"/>
+        </w:rPr>
+      </w:pPr>
+      <w:r>
+        <w:rPr>
+          <w:rFonts w:ascii="Consolas" w:hAnsi="Consolas" w:cs="Consolas"/>
+          <w:color w:val="008080"/>
+          <w:sz w:val="20"/>
+          <w:szCs w:val="20"/>
+        </w:rPr>
+        <w:t>&lt;/</w:t>
+      </w:r>
+      <w:r>
+        <w:rPr>
+          <w:rFonts w:ascii="Consolas" w:hAnsi="Consolas" w:cs="Consolas"/>
+          <w:color w:val="3F7F7F"/>
+          <w:sz w:val="20"/>
+          <w:szCs w:val="20"/>
+        </w:rPr>
+        <w:t>dependency</w:t>
+      </w:r>
+      <w:r>
+        <w:rPr>
+          <w:rFonts w:ascii="Consolas" w:hAnsi="Consolas" w:cs="Consolas"/>
+          <w:color w:val="008080"/>
+          <w:sz w:val="20"/>
+          <w:szCs w:val="20"/>
+        </w:rPr>
+        <w:t>&gt;</w:t>
+      </w:r>
+    </w:p>
+    <w:p>
+      <w:pPr>
+        <w:autoSpaceDE w:val="0"/>
+        <w:autoSpaceDN w:val="0"/>
+        <w:adjustRightInd w:val="0"/>
+        <w:spacing w:after="0" w:line="240" w:lineRule="auto"/>
+        <w:rPr>
+          <w:rFonts w:ascii="Consolas" w:hAnsi="Consolas" w:cs="Consolas"/>
+          <w:sz w:val="20"/>
+          <w:szCs w:val="20"/>
+        </w:rPr>
+      </w:pPr>
+    </w:p>
+    <w:p>
+      <w:pPr>
+        <w:autoSpaceDE w:val="0"/>
+        <w:autoSpaceDN w:val="0"/>
+        <w:adjustRightInd w:val="0"/>
+        <w:spacing w:after="0" w:line="240" w:lineRule="auto"/>
+        <w:rPr>
+          <w:rFonts w:ascii="Consolas" w:hAnsi="Consolas" w:cs="Consolas"/>
+          <w:sz w:val="20"/>
+          <w:szCs w:val="20"/>
+        </w:rPr>
+      </w:pPr>
+      <w:r>
+        <w:rPr>
+          <w:rFonts w:ascii="Consolas" w:hAnsi="Consolas" w:cs="Consolas"/>
+          <w:color w:val="008080"/>
+          <w:sz w:val="20"/>
+          <w:szCs w:val="20"/>
+        </w:rPr>
+        <w:t>&lt;</w:t>
+      </w:r>
+      <w:r>
+        <w:rPr>
+          <w:rFonts w:ascii="Consolas" w:hAnsi="Consolas" w:cs="Consolas"/>
+          <w:color w:val="3F7F7F"/>
+          <w:sz w:val="20"/>
+          <w:szCs w:val="20"/>
+        </w:rPr>
+        <w:t>dependency</w:t>
+      </w:r>
+      <w:r>
+        <w:rPr>
+          <w:rFonts w:ascii="Consolas" w:hAnsi="Consolas" w:cs="Consolas"/>
+          <w:color w:val="008080"/>
+          <w:sz w:val="20"/>
+          <w:szCs w:val="20"/>
+        </w:rPr>
+        <w:t>&gt;</w:t>
+      </w:r>
+    </w:p>
+    <w:p>
+      <w:pPr>
+        <w:autoSpaceDE w:val="0"/>
+        <w:autoSpaceDN w:val="0"/>
+        <w:adjustRightInd w:val="0"/>
+        <w:spacing w:after="0" w:line="240" w:lineRule="auto"/>
+        <w:rPr>
+          <w:rFonts w:ascii="Consolas" w:hAnsi="Consolas" w:cs="Consolas"/>
+          <w:sz w:val="20"/>
+          <w:szCs w:val="20"/>
+        </w:rPr>
+      </w:pPr>
+      <w:r>
+        <w:rPr>
+          <w:rFonts w:ascii="Consolas" w:hAnsi="Consolas" w:cs="Consolas"/>
+          <w:color w:val="000000"/>
+          <w:sz w:val="20"/>
+          <w:szCs w:val="20"/>
+        </w:rPr>
         <w:tab/>
       </w:r>
       <w:r>
+        <w:rPr>
+          <w:rFonts w:ascii="Consolas" w:hAnsi="Consolas" w:cs="Consolas"/>
+          <w:color w:val="008080"/>
+          <w:sz w:val="20"/>
+          <w:szCs w:val="20"/>
+        </w:rPr>
+        <w:t>&lt;</w:t>
+      </w:r>
+      <w:r>
+        <w:rPr>
+          <w:rFonts w:ascii="Consolas" w:hAnsi="Consolas" w:cs="Consolas"/>
+          <w:color w:val="3F7F7F"/>
+          <w:sz w:val="20"/>
+          <w:szCs w:val="20"/>
+        </w:rPr>
+        <w:t>groupId</w:t>
+      </w:r>
+      <w:r>
+        <w:rPr>
+          <w:rFonts w:ascii="Consolas" w:hAnsi="Consolas" w:cs="Consolas"/>
+          <w:color w:val="008080"/>
+          <w:sz w:val="20"/>
+          <w:szCs w:val="20"/>
+        </w:rPr>
+        <w:t>&gt;</w:t>
+      </w:r>
+      <w:r>
+        <w:rPr>
+          <w:rFonts w:ascii="Consolas" w:hAnsi="Consolas" w:cs="Consolas"/>
+          <w:color w:val="000000"/>
+          <w:sz w:val="20"/>
+          <w:szCs w:val="20"/>
+        </w:rPr>
+        <w:t>mysql</w:t>
+      </w:r>
+      <w:r>
+        <w:rPr>
+          <w:rFonts w:ascii="Consolas" w:hAnsi="Consolas" w:cs="Consolas"/>
+          <w:color w:val="008080"/>
+          <w:sz w:val="20"/>
+          <w:szCs w:val="20"/>
+        </w:rPr>
+        <w:t>&lt;/</w:t>
+      </w:r>
+      <w:r>
+        <w:rPr>
+          <w:rFonts w:ascii="Consolas" w:hAnsi="Consolas" w:cs="Consolas"/>
+          <w:color w:val="3F7F7F"/>
+          <w:sz w:val="20"/>
+          <w:szCs w:val="20"/>
+        </w:rPr>
+        <w:t>groupId</w:t>
+      </w:r>
+      <w:r>
+        <w:rPr>
+          <w:rFonts w:ascii="Consolas" w:hAnsi="Consolas" w:cs="Consolas"/>
+          <w:color w:val="008080"/>
+          <w:sz w:val="20"/>
+          <w:szCs w:val="20"/>
+        </w:rPr>
+        <w:t>&gt;</w:t>
+      </w:r>
+    </w:p>
+    <w:p>
+      <w:pPr>
+        <w:autoSpaceDE w:val="0"/>
+        <w:autoSpaceDN w:val="0"/>
+        <w:adjustRightInd w:val="0"/>
+        <w:spacing w:after="0" w:line="240" w:lineRule="auto"/>
+        <w:rPr>
+          <w:rFonts w:ascii="Consolas" w:hAnsi="Consolas" w:cs="Consolas"/>
+          <w:sz w:val="20"/>
+          <w:szCs w:val="20"/>
+        </w:rPr>
+      </w:pPr>
+      <w:r>
+        <w:rPr>
+          <w:rFonts w:ascii="Consolas" w:hAnsi="Consolas" w:cs="Consolas"/>
+          <w:color w:val="000000"/>
+          <w:sz w:val="20"/>
+          <w:szCs w:val="20"/>
+        </w:rPr>
         <w:tab/>
       </w:r>
       <w:r>
+        <w:rPr>
+          <w:rFonts w:ascii="Consolas" w:hAnsi="Consolas" w:cs="Consolas"/>
+          <w:color w:val="008080"/>
+          <w:sz w:val="20"/>
+          <w:szCs w:val="20"/>
+        </w:rPr>
+        <w:t>&lt;</w:t>
+      </w:r>
+      <w:r>
+        <w:rPr>
+          <w:rFonts w:ascii="Consolas" w:hAnsi="Consolas" w:cs="Consolas"/>
+          <w:color w:val="3F7F7F"/>
+          <w:sz w:val="20"/>
+          <w:szCs w:val="20"/>
+        </w:rPr>
+        <w:t>artifactId</w:t>
+      </w:r>
+      <w:r>
+        <w:rPr>
+          <w:rFonts w:ascii="Consolas" w:hAnsi="Consolas" w:cs="Consolas"/>
+          <w:color w:val="008080"/>
+          <w:sz w:val="20"/>
+          <w:szCs w:val="20"/>
+        </w:rPr>
+        <w:t>&gt;</w:t>
+      </w:r>
+      <w:r>
+        <w:rPr>
+          <w:rFonts w:ascii="Consolas" w:hAnsi="Consolas" w:cs="Consolas"/>
+          <w:color w:val="000000"/>
+          <w:sz w:val="20"/>
+          <w:szCs w:val="20"/>
+        </w:rPr>
+        <w:t>mysql-connector-java</w:t>
+      </w:r>
+      <w:r>
+        <w:rPr>
+          <w:rFonts w:ascii="Consolas" w:hAnsi="Consolas" w:cs="Consolas"/>
+          <w:color w:val="008080"/>
+          <w:sz w:val="20"/>
+          <w:szCs w:val="20"/>
+        </w:rPr>
+        <w:t>&lt;/</w:t>
+      </w:r>
+      <w:r>
+        <w:rPr>
+          <w:rFonts w:ascii="Consolas" w:hAnsi="Consolas" w:cs="Consolas"/>
+          <w:color w:val="3F7F7F"/>
+          <w:sz w:val="20"/>
+          <w:szCs w:val="20"/>
+        </w:rPr>
+        <w:t>artifactId</w:t>
+      </w:r>
+      <w:r>
+        <w:rPr>
+          <w:rFonts w:ascii="Consolas" w:hAnsi="Consolas" w:cs="Consolas"/>
+          <w:color w:val="008080"/>
+          <w:sz w:val="20"/>
+          <w:szCs w:val="20"/>
+        </w:rPr>
+        <w:t>&gt;</w:t>
+      </w:r>
+    </w:p>
+    <w:p>
+      <w:pPr>
+        <w:autoSpaceDE w:val="0"/>
+        <w:autoSpaceDN w:val="0"/>
+        <w:adjustRightInd w:val="0"/>
+        <w:spacing w:after="0" w:line="240" w:lineRule="auto"/>
+        <w:rPr>
+          <w:rFonts w:ascii="Consolas" w:hAnsi="Consolas" w:cs="Consolas"/>
+          <w:sz w:val="20"/>
+          <w:szCs w:val="20"/>
+        </w:rPr>
+      </w:pPr>
+      <w:r>
+        <w:rPr>
+          <w:rFonts w:ascii="Consolas" w:hAnsi="Consolas" w:cs="Consolas"/>
+          <w:color w:val="000000"/>
+          <w:sz w:val="20"/>
+          <w:szCs w:val="20"/>
+        </w:rPr>
         <w:tab/>
       </w:r>
       <w:r>
-        <w:tab/>
-      </w:r>
-      <w:r>
-        <w:tab/>
-        <w:t>c.</w:t>
-      </w:r>
-      <w:r>
-        <w:t xml:space="preserve"> </w:t>
-      </w:r>
-      <w:r>
-        <w:t>Built around patterns and best practices</w:t>
-      </w:r>
-      <w:r>
-        <w:t xml:space="preserve">    </w:t>
-      </w:r>
-      <w:r>
-        <w:tab/>
-      </w:r>
-      <w:r>
-        <w:tab/>
-      </w:r>
-      <w:r>
-        <w:tab/>
-      </w:r>
-      <w:r>
-        <w:tab/>
-      </w:r>
-      <w:r>
-        <w:tab/>
-      </w:r>
-      <w:r>
-        <w:tab/>
-      </w:r>
-      <w:r>
-        <w:tab/>
-      </w:r>
-      <w:r>
-        <w:tab/>
-        <w:t>d. JPA removes lots of boilerplate code</w:t>
-      </w:r>
-      <w:r>
-        <w:t xml:space="preserve"> </w:t>
-      </w:r>
-      <w:r>
-        <w:tab/>
-        <w:t xml:space="preserve">                                                                                                       </w:t>
-      </w:r>
-      <w:r>
-        <w:tab/>
-        <w:t>e. Spring handles the configuration part</w:t>
-      </w:r>
-    </w:p>
-    <w:p>
-      <w:r>
-        <w:t>We are following Spring and Hibernate course on pluralsight.com and name of application we are building is Scaffold appli</w:t>
-      </w:r>
-      <w:r>
-        <w:tab/>
-      </w:r>
-      <w:r>
-        <w:t>cation.</w:t>
-      </w:r>
-      <w:r>
-        <w:t xml:space="preserve"> </w:t>
-      </w:r>
-    </w:p>
-    <w:p>
-      <w:r>
-        <w:t>This particular application is using Java 7 and Tomcat 7</w:t>
-      </w:r>
-    </w:p>
-    <w:p>
-      <w:r>
-        <w:t>JPA is an abstraction layer for database.</w:t>
-      </w:r>
-    </w:p>
-    <w:p>
-      <w:r>
-        <w:t>persistence.xml file - this is the file where we define datasource, also define allowed transactions, caching etc. This file is used in the non-spring projects. In spring based project also we will use this file, however it will be empty. Location of this file will be, src/main/resources/META-INF/persistence.xml</w:t>
-      </w:r>
-      <w:r>
-        <w:t>. We will use jpaContext.xml instead. whatever we usually put in persistence.xml will go in the jpaContext.xml file.</w:t>
-      </w:r>
-    </w:p>
-    <w:p>
-      <w:r>
-        <w:t xml:space="preserve">Entity  Manager Factory - </w:t>
-      </w:r>
-      <w:r>
-        <w:rPr>
-          <w:highlight w:val="yellow"/>
-        </w:rPr>
-        <w:t>LocalContainerEntityManagerFactoryBean</w:t>
-      </w:r>
-      <w:r>
-        <w:t>. Very important point to note that "ORM was invented to bridge the gap between object oriented programming language like java and relational databases like oracle, mysql for example.</w:t>
-      </w:r>
-    </w:p>
-    <w:p>
-      <w:r>
-        <w:t xml:space="preserve">A very important question or say discussion                                             </w:t>
-      </w:r>
-    </w:p>
-    <w:p>
-      <w:r>
-        <w:rPr>
-          <w:highlight w:val="yellow"/>
-        </w:rPr>
-        <w:t>Hibernate directly or JPA using Hibernate ???</w:t>
-      </w:r>
-      <w:r>
-        <w:t xml:space="preserve"> ..ok so JPA using Hibernate is more safe or say better approach...as this gives option to switch JPA vender if needed. Below are some important annotations used</w:t>
-      </w:r>
-      <w:r>
-        <w:t xml:space="preserve"> </w:t>
-      </w:r>
-      <w:r>
-        <w:t>@PersistenceContext, @Service, @Repository, @Transactional</w:t>
-      </w:r>
-      <w:r>
-        <w:t xml:space="preserve">. Essentially there are 4 type of joins </w:t>
-      </w:r>
-    </w:p>
-    <w:p>
-      <w:r>
-        <w:t>@OneToOne, @OneToMany, @ManyToOne, @ManyToMany</w:t>
-      </w:r>
-      <w:r>
-        <w:t>. These can be used in various configurations. Thease are Unidirectional, Bidirectional and Cascade.</w:t>
-      </w:r>
-      <w:r>
-        <w:t xml:space="preserve"> Remember that there are 2 types of fetch types, FetchType.LAZY and FetchType.EAGER</w:t>
-      </w:r>
-      <w:r>
-        <w:t>. Lazy -Queries the database when that property is called. EAGER - Queries the database when Object is created</w:t>
-      </w:r>
-      <w:r>
-        <w:t>. Do you know full form of JPQL - JPQL stands for "Java Persistence Query Language". This is one of the touughest concept of while learning Hibernate.</w:t>
-      </w:r>
-    </w:p>
-    <w:p>
-      <w:r>
-        <w:lastRenderedPageBreak/>
-        <w:tab/>
-        <w:t xml:space="preserve">                  </w:t>
-      </w:r>
-    </w:p>
-    <w:p/>
-    <w:p/>
-    <w:p/>
-    <w:p/>
-    <w:p/>
+        <w:rPr>
+          <w:rFonts w:ascii="Consolas" w:hAnsi="Consolas" w:cs="Consolas"/>
+          <w:color w:val="008080"/>
+          <w:sz w:val="20"/>
+          <w:szCs w:val="20"/>
+        </w:rPr>
+        <w:t>&lt;</w:t>
+      </w:r>
+      <w:r>
+        <w:rPr>
+          <w:rFonts w:ascii="Consolas" w:hAnsi="Consolas" w:cs="Consolas"/>
+          <w:color w:val="3F7F7F"/>
+          <w:sz w:val="20"/>
+          <w:szCs w:val="20"/>
+        </w:rPr>
+        <w:t>version</w:t>
+      </w:r>
+      <w:r>
+        <w:rPr>
+          <w:rFonts w:ascii="Consolas" w:hAnsi="Consolas" w:cs="Consolas"/>
+          <w:color w:val="008080"/>
+          <w:sz w:val="20"/>
+          <w:szCs w:val="20"/>
+        </w:rPr>
+        <w:t>&gt;</w:t>
+      </w:r>
+      <w:r>
+        <w:rPr>
+          <w:rFonts w:ascii="Consolas" w:hAnsi="Consolas" w:cs="Consolas"/>
+          <w:color w:val="000000"/>
+          <w:sz w:val="20"/>
+          <w:szCs w:val="20"/>
+        </w:rPr>
+        <w:t>6.0.5</w:t>
+      </w:r>
+      <w:r>
+        <w:rPr>
+          <w:rFonts w:ascii="Consolas" w:hAnsi="Consolas" w:cs="Consolas"/>
+          <w:color w:val="008080"/>
+          <w:sz w:val="20"/>
+          <w:szCs w:val="20"/>
+        </w:rPr>
+        <w:t>&lt;/</w:t>
+      </w:r>
+      <w:r>
+        <w:rPr>
+          <w:rFonts w:ascii="Consolas" w:hAnsi="Consolas" w:cs="Consolas"/>
+          <w:color w:val="3F7F7F"/>
+          <w:sz w:val="20"/>
+          <w:szCs w:val="20"/>
+        </w:rPr>
+        <w:t>version</w:t>
+      </w:r>
+      <w:r>
+        <w:rPr>
+          <w:rFonts w:ascii="Consolas" w:hAnsi="Consolas" w:cs="Consolas"/>
+          <w:color w:val="008080"/>
+          <w:sz w:val="20"/>
+          <w:szCs w:val="20"/>
+        </w:rPr>
+        <w:t>&gt;</w:t>
+      </w:r>
+    </w:p>
+    <w:p>
+      <w:r>
+        <w:rPr>
+          <w:rFonts w:ascii="Consolas" w:hAnsi="Consolas" w:cs="Consolas"/>
+          <w:color w:val="008080"/>
+          <w:sz w:val="20"/>
+          <w:szCs w:val="20"/>
+        </w:rPr>
+        <w:t>&lt;/</w:t>
+      </w:r>
+      <w:r>
+        <w:rPr>
+          <w:rFonts w:ascii="Consolas" w:hAnsi="Consolas" w:cs="Consolas"/>
+          <w:color w:val="3F7F7F"/>
+          <w:sz w:val="20"/>
+          <w:szCs w:val="20"/>
+        </w:rPr>
+        <w:t>dependency</w:t>
+      </w:r>
+      <w:r>
+        <w:rPr>
+          <w:rFonts w:ascii="Consolas" w:hAnsi="Consolas" w:cs="Consolas"/>
+          <w:color w:val="008080"/>
+          <w:sz w:val="20"/>
+          <w:szCs w:val="20"/>
+        </w:rPr>
+        <w:t>&gt;</w:t>
+      </w:r>
+    </w:p>
     <w:sectPr>
       <w:pgSz w:w="12240" w:h="15840"/>
       <w:pgMar w:top="1440" w:right="1440" w:bottom="1440" w:left="1440" w:header="720" w:footer="720" w:gutter="0"/>

</xml_diff>